<commit_message>
Updated installer and documentation for Core v7.
</commit_message>
<xml_diff>
--- a/docs/LANDIS-II Age-Only Succession v4.1 User Guide.docx
+++ b/docs/LANDIS-II Age-Only Succession v4.1 User Guide.docx
@@ -10,19 +10,39 @@
       <w:r>
         <w:t xml:space="preserve">LANDIS-II </w:t>
       </w:r>
-      <w:fldSimple w:instr=" DOCPROPERTY  &quot;Extension Name&quot;  \* MERGEFORMAT ">
-        <w:r>
-          <w:t>Age-Only Succession</w:t>
-        </w:r>
-      </w:fldSimple>
+      <w:r>
+        <w:fldChar w:fldCharType="begin"/>
+      </w:r>
+      <w:r>
+        <w:instrText xml:space="preserve"> DOCPROPERTY  "Extension Name"  \* MERGEFORMAT </w:instrText>
+      </w:r>
+      <w:r>
+        <w:fldChar w:fldCharType="separate"/>
+      </w:r>
+      <w:r>
+        <w:t>Age-Only Succession</w:t>
+      </w:r>
+      <w:r>
+        <w:fldChar w:fldCharType="end"/>
+      </w:r>
       <w:r>
         <w:t xml:space="preserve"> v</w:t>
       </w:r>
-      <w:fldSimple w:instr=" DOCPROPERTY  &quot;Extension Version&quot;  \* MERGEFORMAT ">
-        <w:r>
-          <w:t>4.1</w:t>
-        </w:r>
-      </w:fldSimple>
+      <w:r>
+        <w:fldChar w:fldCharType="begin"/>
+      </w:r>
+      <w:r>
+        <w:instrText xml:space="preserve"> DOCPROPERTY  "Extension Version"  \* MERGEFORMAT </w:instrText>
+      </w:r>
+      <w:r>
+        <w:fldChar w:fldCharType="separate"/>
+      </w:r>
+      <w:r>
+        <w:t>5.0</w:t>
+      </w:r>
+      <w:r>
+        <w:fldChar w:fldCharType="end"/>
+      </w:r>
       <w:r>
         <w:t xml:space="preserve"> </w:t>
       </w:r>
@@ -78,7 +98,15 @@
         <w:rPr>
           <w:noProof/>
         </w:rPr>
-        <w:t>June 20, 2017</w:t>
+        <w:t>O</w:t>
+      </w:r>
+      <w:bookmarkStart w:id="1" w:name="_GoBack"/>
+      <w:bookmarkEnd w:id="1"/>
+      <w:r>
+        <w:rPr>
+          <w:noProof/>
+        </w:rPr>
+        <w:t>ctober 12, 2017</w:t>
       </w:r>
       <w:r>
         <w:rPr>
@@ -140,7 +168,7 @@
         <w:t>Table of Contents</w:t>
       </w:r>
     </w:p>
-    <w:bookmarkStart w:id="1" w:name="_Toc101616050"/>
+    <w:bookmarkStart w:id="2" w:name="_Toc101616050"/>
     <w:bookmarkEnd w:id="0"/>
     <w:p>
       <w:pPr>
@@ -3465,12 +3493,12 @@
       <w:r>
         <w:tab/>
       </w:r>
-      <w:bookmarkStart w:id="2" w:name="_Toc485717699"/>
+      <w:bookmarkStart w:id="3" w:name="_Toc485717699"/>
       <w:r>
         <w:t>Introduction</w:t>
       </w:r>
-      <w:bookmarkEnd w:id="1"/>
       <w:bookmarkEnd w:id="2"/>
+      <w:bookmarkEnd w:id="3"/>
     </w:p>
     <w:p>
       <w:pPr>
@@ -3483,15 +3511,41 @@
       <w:r>
         <w:t xml:space="preserve">This document describes the </w:t>
       </w:r>
-      <w:fldSimple w:instr=" DOCPROPERTY  &quot;Extension Name&quot;  \* MERGEFORMAT ">
-        <w:r>
-          <w:rPr>
-            <w:b/>
-            <w:bCs/>
-          </w:rPr>
-          <w:t>Age-Only Succession</w:t>
-        </w:r>
-      </w:fldSimple>
+      <w:r>
+        <w:rPr>
+          <w:b/>
+          <w:bCs/>
+        </w:rPr>
+        <w:fldChar w:fldCharType="begin"/>
+      </w:r>
+      <w:r>
+        <w:rPr>
+          <w:b/>
+          <w:bCs/>
+        </w:rPr>
+        <w:instrText xml:space="preserve"> DOCPROPERTY  "Extension Name"  \* MERGEFORMAT </w:instrText>
+      </w:r>
+      <w:r>
+        <w:rPr>
+          <w:b/>
+          <w:bCs/>
+        </w:rPr>
+        <w:fldChar w:fldCharType="separate"/>
+      </w:r>
+      <w:r>
+        <w:rPr>
+          <w:b/>
+          <w:bCs/>
+        </w:rPr>
+        <w:t>Age-Only Succession</w:t>
+      </w:r>
+      <w:r>
+        <w:rPr>
+          <w:b/>
+          <w:bCs/>
+        </w:rPr>
+        <w:fldChar w:fldCharType="end"/>
+      </w:r>
       <w:r>
         <w:t xml:space="preserve"> extension to the LANDIS-II model.  For information about the model and its core concepts, see the </w:t>
       </w:r>
@@ -3553,14 +3607,14 @@
       <w:pPr>
         <w:pStyle w:val="Heading2"/>
       </w:pPr>
-      <w:bookmarkStart w:id="3" w:name="_Ref152240898"/>
-      <w:bookmarkStart w:id="4" w:name="_Toc485717700"/>
-      <w:bookmarkStart w:id="5" w:name="_Toc134885584"/>
+      <w:bookmarkStart w:id="4" w:name="_Ref152240898"/>
+      <w:bookmarkStart w:id="5" w:name="_Toc485717700"/>
+      <w:bookmarkStart w:id="6" w:name="_Toc134885584"/>
       <w:r>
         <w:t>Shade Calculation</w:t>
       </w:r>
-      <w:bookmarkEnd w:id="3"/>
       <w:bookmarkEnd w:id="4"/>
+      <w:bookmarkEnd w:id="5"/>
     </w:p>
     <w:p>
       <w:pPr>
@@ -3594,11 +3648,11 @@
       <w:pPr>
         <w:pStyle w:val="Heading2"/>
       </w:pPr>
-      <w:bookmarkStart w:id="6" w:name="_Toc485717701"/>
+      <w:bookmarkStart w:id="7" w:name="_Toc485717701"/>
       <w:r>
         <w:t>Cohort Reproduction</w:t>
       </w:r>
-      <w:bookmarkEnd w:id="6"/>
+      <w:bookmarkEnd w:id="7"/>
     </w:p>
     <w:p>
       <w:pPr>
@@ -3652,15 +3706,15 @@
           <w:numId w:val="4"/>
         </w:numPr>
       </w:pPr>
-      <w:bookmarkStart w:id="7" w:name="_Toc185672214"/>
-      <w:bookmarkStart w:id="8" w:name="_Toc185671172"/>
-      <w:bookmarkStart w:id="9" w:name="_Toc485717702"/>
+      <w:bookmarkStart w:id="8" w:name="_Toc185672214"/>
+      <w:bookmarkStart w:id="9" w:name="_Toc185671172"/>
+      <w:bookmarkStart w:id="10" w:name="_Toc485717702"/>
       <w:r>
         <w:t>Cohort Reproduction – Disturbance Interactions</w:t>
       </w:r>
-      <w:bookmarkEnd w:id="7"/>
       <w:bookmarkEnd w:id="8"/>
       <w:bookmarkEnd w:id="9"/>
+      <w:bookmarkEnd w:id="10"/>
     </w:p>
     <w:p>
       <w:pPr>
@@ -3707,11 +3761,11 @@
       <w:pPr>
         <w:pStyle w:val="Heading2"/>
       </w:pPr>
-      <w:bookmarkStart w:id="10" w:name="_Toc485717703"/>
+      <w:bookmarkStart w:id="11" w:name="_Toc485717703"/>
       <w:r>
         <w:t>Cohort Ageing</w:t>
       </w:r>
-      <w:bookmarkEnd w:id="10"/>
+      <w:bookmarkEnd w:id="11"/>
     </w:p>
     <w:p>
       <w:pPr>
@@ -3743,15 +3797,15 @@
       <w:pPr>
         <w:pStyle w:val="Heading2"/>
       </w:pPr>
-      <w:bookmarkStart w:id="11" w:name="_Ref133383589"/>
-      <w:bookmarkStart w:id="12" w:name="_Ref133383605"/>
-      <w:bookmarkStart w:id="13" w:name="_Toc485717704"/>
+      <w:bookmarkStart w:id="12" w:name="_Ref133383589"/>
+      <w:bookmarkStart w:id="13" w:name="_Ref133383605"/>
+      <w:bookmarkStart w:id="14" w:name="_Toc485717704"/>
       <w:r>
         <w:t>Cohort Mortality</w:t>
       </w:r>
-      <w:bookmarkEnd w:id="11"/>
       <w:bookmarkEnd w:id="12"/>
       <w:bookmarkEnd w:id="13"/>
+      <w:bookmarkEnd w:id="14"/>
     </w:p>
     <w:p>
       <w:pPr>
@@ -3814,10 +3868,10 @@
             <v:path o:extrusionok="f" gradientshapeok="t" o:connecttype="rect"/>
             <o:lock v:ext="edit" aspectratio="t"/>
           </v:shapetype>
-          <v:shape id="_x0000_i1025" type="#_x0000_t75" style="width:311.4pt;height:38.4pt" o:ole="">
+          <v:shape id="_x0000_i1025" type="#_x0000_t75" style="width:311.5pt;height:38.5pt" o:ole="">
             <v:imagedata r:id="rId9" o:title=""/>
           </v:shape>
-          <o:OLEObject Type="Embed" ProgID="Equation.3" ShapeID="_x0000_i1025" DrawAspect="Content" ObjectID="_1569314050" r:id="rId10"/>
+          <o:OLEObject Type="Embed" ProgID="Equation.3" ShapeID="_x0000_i1025" DrawAspect="Content" ObjectID="_1594453865" r:id="rId10"/>
         </w:object>
       </w:r>
     </w:p>
@@ -3847,10 +3901,10 @@
           <w:position w:val="-24"/>
         </w:rPr>
         <w:object w:dxaOrig="2140" w:dyaOrig="660">
-          <v:shape id="_x0000_i1026" type="#_x0000_t75" style="width:107.4pt;height:33pt" o:ole="">
+          <v:shape id="_x0000_i1026" type="#_x0000_t75" style="width:107.65pt;height:32.8pt" o:ole="">
             <v:imagedata r:id="rId11" o:title=""/>
           </v:shape>
-          <o:OLEObject Type="Embed" ProgID="Equation.3" ShapeID="_x0000_i1026" DrawAspect="Content" ObjectID="_1569314051" r:id="rId12"/>
+          <o:OLEObject Type="Embed" ProgID="Equation.3" ShapeID="_x0000_i1026" DrawAspect="Content" ObjectID="_1594453866" r:id="rId12"/>
         </w:object>
       </w:r>
     </w:p>
@@ -3890,17 +3944,17 @@
           <w:numId w:val="4"/>
         </w:numPr>
       </w:pPr>
-      <w:bookmarkStart w:id="14" w:name="_Toc485717705"/>
+      <w:bookmarkStart w:id="15" w:name="_Toc485717705"/>
       <w:r>
         <w:t>Major Releases</w:t>
       </w:r>
-      <w:bookmarkEnd w:id="14"/>
+      <w:bookmarkEnd w:id="15"/>
     </w:p>
     <w:p>
       <w:pPr>
         <w:pStyle w:val="Heading3"/>
       </w:pPr>
-      <w:bookmarkStart w:id="15" w:name="_Toc485717706"/>
+      <w:bookmarkStart w:id="16" w:name="_Toc485717706"/>
       <w:r>
         <w:t>Version 4.1 (</w:t>
       </w:r>
@@ -3910,7 +3964,7 @@
       <w:r>
         <w:t>)</w:t>
       </w:r>
-      <w:bookmarkEnd w:id="15"/>
+      <w:bookmarkEnd w:id="16"/>
     </w:p>
     <w:p>
       <w:pPr>
@@ -3919,21 +3973,11 @@
       <w:r>
         <w:t>This document describes the current version (</w:t>
       </w:r>
-      <w:r>
-        <w:fldChar w:fldCharType="begin"/>
-      </w:r>
-      <w:r>
-        <w:instrText xml:space="preserve"> DOCPROPERTY  "Extension Version"  \* MERGEFORMAT </w:instrText>
-      </w:r>
-      <w:r>
-        <w:fldChar w:fldCharType="separate"/>
-      </w:r>
-      <w:r>
-        <w:t>4.1</w:t>
-      </w:r>
-      <w:r>
-        <w:fldChar w:fldCharType="end"/>
-      </w:r>
+      <w:fldSimple w:instr=" DOCPROPERTY  &quot;Extension Version&quot;  \* MERGEFORMAT ">
+        <w:r>
+          <w:t>4.1</w:t>
+        </w:r>
+      </w:fldSimple>
       <w:r>
         <w:t xml:space="preserve">) of the extension. </w:t>
       </w:r>
@@ -3950,11 +3994,11 @@
       <w:pPr>
         <w:pStyle w:val="Heading3"/>
       </w:pPr>
-      <w:bookmarkStart w:id="16" w:name="_Toc485717707"/>
+      <w:bookmarkStart w:id="17" w:name="_Toc485717707"/>
       <w:r>
         <w:t>Version 4.0 (July 2014)</w:t>
       </w:r>
-      <w:bookmarkEnd w:id="16"/>
+      <w:bookmarkEnd w:id="17"/>
     </w:p>
     <w:p>
       <w:pPr>
@@ -3968,17 +4012,27 @@
       <w:pPr>
         <w:pStyle w:val="Heading3"/>
       </w:pPr>
-      <w:bookmarkStart w:id="17" w:name="_Toc485717708"/>
+      <w:bookmarkStart w:id="18" w:name="_Toc485717708"/>
       <w:r>
         <w:lastRenderedPageBreak/>
         <w:t xml:space="preserve">Version </w:t>
       </w:r>
-      <w:fldSimple w:instr=" DOCPROPERTY  &quot;Extension Version&quot;  \* MERGEFORMAT ">
-        <w:r>
-          <w:t>3.0</w:t>
-        </w:r>
-        <w:bookmarkEnd w:id="17"/>
-      </w:fldSimple>
+      <w:r>
+        <w:fldChar w:fldCharType="begin"/>
+      </w:r>
+      <w:r>
+        <w:instrText xml:space="preserve"> DOCPROPERTY  "Extension Version"  \* MERGEFORMAT </w:instrText>
+      </w:r>
+      <w:r>
+        <w:fldChar w:fldCharType="separate"/>
+      </w:r>
+      <w:r>
+        <w:t>3.0</w:t>
+      </w:r>
+      <w:bookmarkEnd w:id="18"/>
+      <w:r>
+        <w:fldChar w:fldCharType="end"/>
+      </w:r>
     </w:p>
     <w:p>
       <w:pPr>
@@ -3992,11 +4046,11 @@
       <w:pPr>
         <w:pStyle w:val="Heading3"/>
       </w:pPr>
-      <w:bookmarkStart w:id="18" w:name="_Toc485717709"/>
+      <w:bookmarkStart w:id="19" w:name="_Toc485717709"/>
       <w:r>
         <w:t>Version 2.0</w:t>
       </w:r>
-      <w:bookmarkEnd w:id="18"/>
+      <w:bookmarkEnd w:id="19"/>
     </w:p>
     <w:p>
       <w:pPr>
@@ -4011,14 +4065,14 @@
       <w:pPr>
         <w:pStyle w:val="Heading3"/>
       </w:pPr>
-      <w:bookmarkStart w:id="19" w:name="_Toc485717710"/>
+      <w:bookmarkStart w:id="20" w:name="_Toc485717710"/>
       <w:r>
         <w:t>Version 1.3</w:t>
       </w:r>
       <w:r>
         <w:t xml:space="preserve"> (July 2008)</w:t>
       </w:r>
-      <w:bookmarkEnd w:id="19"/>
+      <w:bookmarkEnd w:id="20"/>
     </w:p>
     <w:p>
       <w:pPr>
@@ -4044,11 +4098,11 @@
       <w:pPr>
         <w:pStyle w:val="Heading3"/>
       </w:pPr>
-      <w:bookmarkStart w:id="20" w:name="_Toc485717711"/>
+      <w:bookmarkStart w:id="21" w:name="_Toc485717711"/>
       <w:r>
         <w:t>Version 1.2</w:t>
       </w:r>
-      <w:bookmarkEnd w:id="20"/>
+      <w:bookmarkEnd w:id="21"/>
     </w:p>
     <w:p>
       <w:pPr>
@@ -4114,15 +4168,15 @@
           <w:numId w:val="4"/>
         </w:numPr>
       </w:pPr>
-      <w:bookmarkStart w:id="21" w:name="_Toc485717712"/>
+      <w:bookmarkStart w:id="22" w:name="_Toc485717712"/>
       <w:r>
         <w:t>Version</w:t>
       </w:r>
-      <w:bookmarkEnd w:id="5"/>
+      <w:bookmarkEnd w:id="6"/>
       <w:r>
         <w:t xml:space="preserve"> 1.1</w:t>
       </w:r>
-      <w:bookmarkEnd w:id="21"/>
+      <w:bookmarkEnd w:id="22"/>
     </w:p>
     <w:p>
       <w:pPr>
@@ -4224,11 +4278,11 @@
       <w:pPr>
         <w:pStyle w:val="Heading2"/>
       </w:pPr>
-      <w:bookmarkStart w:id="22" w:name="_Toc485717713"/>
+      <w:bookmarkStart w:id="23" w:name="_Toc485717713"/>
       <w:r>
         <w:t>Minor Releases</w:t>
       </w:r>
-      <w:bookmarkEnd w:id="22"/>
+      <w:bookmarkEnd w:id="23"/>
     </w:p>
     <w:p>
       <w:pPr>
@@ -4238,18 +4292,9 @@
           <w:numId w:val="4"/>
         </w:numPr>
       </w:pPr>
-      <w:bookmarkStart w:id="23" w:name="_Toc485717714"/>
-      <w:r>
-        <w:t>Version 4.1.3</w:t>
-      </w:r>
-      <w:r>
-        <w:t xml:space="preserve"> (</w:t>
-      </w:r>
-      <w:r>
-        <w:t xml:space="preserve">October </w:t>
-      </w:r>
-      <w:r>
-        <w:t>2017)</w:t>
+      <w:bookmarkStart w:id="24" w:name="_Toc485717714"/>
+      <w:r>
+        <w:t>Version 4.1.3 (October 2017)</w:t>
       </w:r>
     </w:p>
     <w:p>
@@ -4259,8 +4304,6 @@
       <w:r>
         <w:t>Minor updates to include updated libraries where appropriate.</w:t>
       </w:r>
-      <w:bookmarkStart w:id="24" w:name="_GoBack"/>
-      <w:bookmarkEnd w:id="24"/>
     </w:p>
     <w:p>
       <w:pPr>
@@ -4274,7 +4317,7 @@
         <w:lastRenderedPageBreak/>
         <w:t>Version 4.1.1 (June 2017)</w:t>
       </w:r>
-      <w:bookmarkEnd w:id="23"/>
+      <w:bookmarkEnd w:id="24"/>
     </w:p>
     <w:p>
       <w:pPr>
@@ -6134,11 +6177,21 @@
       <w:r>
         <w:t xml:space="preserve">This parameter is the code used for the class in the input map (see section </w:t>
       </w:r>
-      <w:fldSimple w:instr=" REF _Ref109371856 \r ">
-        <w:r>
-          <w:t>2.5</w:t>
-        </w:r>
-      </w:fldSimple>
+      <w:r>
+        <w:fldChar w:fldCharType="begin"/>
+      </w:r>
+      <w:r>
+        <w:instrText xml:space="preserve"> REF _Ref109371856 \r </w:instrText>
+      </w:r>
+      <w:r>
+        <w:fldChar w:fldCharType="separate"/>
+      </w:r>
+      <w:r>
+        <w:t>2.5</w:t>
+      </w:r>
+      <w:r>
+        <w:fldChar w:fldCharType="end"/>
+      </w:r>
       <w:r>
         <w:t>).  Value: 0 ≤ integer ≤ 65,535.  Each class’ map code must be unique.  Map codes do not have to appear in any order, and do not need to be consecutive.</w:t>
       </w:r>
@@ -6414,7 +6467,7 @@
         <w:rFonts w:ascii="Arial" w:hAnsi="Arial" w:cs="Arial"/>
         <w:noProof/>
       </w:rPr>
-      <w:t>4</w:t>
+      <w:t>1</w:t>
     </w:r>
     <w:r>
       <w:rPr>
@@ -6463,19 +6516,39 @@
         <w:tab w:val="right" w:pos="9000"/>
       </w:tabs>
     </w:pPr>
-    <w:fldSimple w:instr=" DOCPROPERTY  &quot;Extension Name&quot;  \* MERGEFORMAT ">
-      <w:r>
-        <w:t>Age-Only Succession</w:t>
-      </w:r>
-    </w:fldSimple>
+    <w:r>
+      <w:fldChar w:fldCharType="begin"/>
+    </w:r>
+    <w:r>
+      <w:instrText xml:space="preserve"> DOCPROPERTY  "Extension Name"  \* MERGEFORMAT </w:instrText>
+    </w:r>
+    <w:r>
+      <w:fldChar w:fldCharType="separate"/>
+    </w:r>
+    <w:r>
+      <w:t>Age-Only Succession</w:t>
+    </w:r>
+    <w:r>
+      <w:fldChar w:fldCharType="end"/>
+    </w:r>
     <w:r>
       <w:t xml:space="preserve"> v</w:t>
     </w:r>
-    <w:fldSimple w:instr=" DOCPROPERTY  &quot;Extension Version&quot;  \* MERGEFORMAT ">
-      <w:r>
-        <w:t>4.1</w:t>
-      </w:r>
-    </w:fldSimple>
+    <w:r>
+      <w:fldChar w:fldCharType="begin"/>
+    </w:r>
+    <w:r>
+      <w:instrText xml:space="preserve"> DOCPROPERTY  "Extension Version"  \* MERGEFORMAT </w:instrText>
+    </w:r>
+    <w:r>
+      <w:fldChar w:fldCharType="separate"/>
+    </w:r>
+    <w:r>
+      <w:t>4.1</w:t>
+    </w:r>
+    <w:r>
+      <w:fldChar w:fldCharType="end"/>
+    </w:r>
     <w:r>
       <w:t xml:space="preserve"> – User Guide</w:t>
     </w:r>
@@ -7639,7 +7712,7 @@
   <w:style w:type="paragraph" w:default="1" w:styleId="Normal">
     <w:name w:val="Normal"/>
     <w:qFormat/>
-    <w:rsid w:val="005F0B01"/>
+    <w:rsid w:val="00251D5C"/>
     <w:pPr>
       <w:spacing w:after="160" w:line="259" w:lineRule="auto"/>
     </w:pPr>
@@ -7838,7 +7911,7 @@
     <w:uiPriority w:val="1"/>
     <w:semiHidden/>
     <w:unhideWhenUsed/>
-    <w:rsid w:val="005F0B01"/>
+    <w:rsid w:val="00251D5C"/>
   </w:style>
   <w:style w:type="table" w:default="1" w:styleId="TableNormal">
     <w:name w:val="Normal Table"/>
@@ -7860,7 +7933,7 @@
     <w:uiPriority w:val="99"/>
     <w:semiHidden/>
     <w:unhideWhenUsed/>
-    <w:rsid w:val="005F0B01"/>
+    <w:rsid w:val="00251D5C"/>
   </w:style>
   <w:style w:type="character" w:customStyle="1" w:styleId="Heading1Char">
     <w:name w:val="Heading 1 Char"/>
@@ -8830,7 +8903,7 @@
 </file>
 
 <file path=customXml/itemProps1.xml><?xml version="1.0" encoding="utf-8"?>
-<ds:datastoreItem xmlns:ds="http://schemas.openxmlformats.org/officeDocument/2006/customXml" ds:itemID="{F97D74E4-D7FD-41A4-A720-3B16BFC81A86}">
+<ds:datastoreItem xmlns:ds="http://schemas.openxmlformats.org/officeDocument/2006/customXml" ds:itemID="{4E4E0305-812B-49E1-BC50-1F939551445E}">
   <ds:schemaRefs>
     <ds:schemaRef ds:uri="http://schemas.openxmlformats.org/officeDocument/2006/bibliography"/>
   </ds:schemaRefs>

</xml_diff>